<commit_message>
Changes to user-stories word doc.
</commit_message>
<xml_diff>
--- a/Trash_Collector_User_Stories.docx
+++ b/Trash_Collector_User_Stories.docx
@@ -73,6 +73,12 @@
         <w:rPr>
           <w:rFonts w:ascii="Calibri" w:eastAsia="Calibri" w:hAnsi="Calibri" w:cs="Calibri"/>
         </w:rPr>
+        <w:t xml:space="preserve">XXX </w:t>
+      </w:r>
+      <w:r>
+        <w:rPr>
+          <w:rFonts w:ascii="Calibri" w:eastAsia="Calibri" w:hAnsi="Calibri" w:cs="Calibri"/>
+        </w:rPr>
         <w:t xml:space="preserve">(5 points): As a developer, I want to make </w:t>
       </w:r>
       <w:r>
@@ -110,6 +116,12 @@
         <w:rPr>
           <w:rFonts w:ascii="Calibri" w:eastAsia="Calibri" w:hAnsi="Calibri" w:cs="Calibri"/>
         </w:rPr>
+        <w:t xml:space="preserve">XXX </w:t>
+      </w:r>
+      <w:r>
+        <w:rPr>
+          <w:rFonts w:ascii="Calibri" w:eastAsia="Calibri" w:hAnsi="Calibri" w:cs="Calibri"/>
+        </w:rPr>
         <w:t xml:space="preserve">(5 points): As a developer, I want to </w:t>
       </w:r>
       <w:r>
@@ -153,6 +165,12 @@
         <w:rPr>
           <w:rFonts w:ascii="Calibri" w:eastAsia="Calibri" w:hAnsi="Calibri" w:cs="Calibri"/>
         </w:rPr>
+        <w:t xml:space="preserve">XXX </w:t>
+      </w:r>
+      <w:r>
+        <w:rPr>
+          <w:rFonts w:ascii="Calibri" w:eastAsia="Calibri" w:hAnsi="Calibri" w:cs="Calibri"/>
+        </w:rPr>
         <w:t xml:space="preserve">(10 points): As an anonymous user, I want to be able to enter my information and sign up, so I can start receiving regular trash pickups. </w:t>
       </w:r>
     </w:p>
@@ -166,6 +184,52 @@
         <w:rPr>
           <w:rFonts w:ascii="Calibri" w:eastAsia="Calibri" w:hAnsi="Calibri" w:cs="Calibri"/>
         </w:rPr>
+        <w:t xml:space="preserve">- Within Customer index.html, prompt the user to enter information regarding their </w:t>
+      </w:r>
+      <w:proofErr w:type="spellStart"/>
+      <w:r>
+        <w:rPr>
+          <w:rFonts w:ascii="Calibri" w:eastAsia="Calibri" w:hAnsi="Calibri" w:cs="Calibri"/>
+        </w:rPr>
+        <w:t>weekly_pickup</w:t>
+      </w:r>
+      <w:proofErr w:type="spellEnd"/>
+      <w:r>
+        <w:rPr>
+          <w:rFonts w:ascii="Calibri" w:eastAsia="Calibri" w:hAnsi="Calibri" w:cs="Calibri"/>
+        </w:rPr>
+        <w:t xml:space="preserve">, start &amp; end suspension (break), one-time pickup, address, zip code, balance. </w:t>
+      </w:r>
+    </w:p>
+    <w:p>
+      <w:pPr>
+        <w:rPr>
+          <w:rFonts w:ascii="Calibri" w:eastAsia="Calibri" w:hAnsi="Calibri" w:cs="Calibri"/>
+        </w:rPr>
+      </w:pPr>
+      <w:r>
+        <w:rPr>
+          <w:rFonts w:ascii="Calibri" w:eastAsia="Calibri" w:hAnsi="Calibri" w:cs="Calibri"/>
+        </w:rPr>
+        <w:t>-Display the Customer’s info on the Customer Home, allow customer to edit information, but not to delete their account.</w:t>
+      </w:r>
+    </w:p>
+    <w:p>
+      <w:pPr>
+        <w:rPr>
+          <w:rFonts w:ascii="Calibri" w:eastAsia="Calibri" w:hAnsi="Calibri" w:cs="Calibri"/>
+        </w:rPr>
+      </w:pPr>
+      <w:r>
+        <w:rPr>
+          <w:rFonts w:ascii="Calibri" w:eastAsia="Calibri" w:hAnsi="Calibri" w:cs="Calibri"/>
+        </w:rPr>
+        <w:t xml:space="preserve">XXX </w:t>
+      </w:r>
+      <w:r>
+        <w:rPr>
+          <w:rFonts w:ascii="Calibri" w:eastAsia="Calibri" w:hAnsi="Calibri" w:cs="Calibri"/>
+        </w:rPr>
         <w:t>(5 points): As a customer, I want a navbar t</w:t>
       </w:r>
       <w:r>
@@ -187,6 +251,12 @@
           <w:rFonts w:ascii="Calibri" w:eastAsia="Calibri" w:hAnsi="Calibri" w:cs="Calibri"/>
         </w:rPr>
       </w:pPr>
+      <w:r>
+        <w:rPr>
+          <w:rFonts w:ascii="Calibri" w:eastAsia="Calibri" w:hAnsi="Calibri" w:cs="Calibri"/>
+        </w:rPr>
+        <w:t xml:space="preserve">XXX </w:t>
+      </w:r>
       <w:r>
         <w:rPr>
           <w:rFonts w:ascii="Calibri" w:eastAsia="Calibri" w:hAnsi="Calibri" w:cs="Calibri"/>
@@ -218,6 +288,12 @@
         <w:rPr>
           <w:rFonts w:ascii="Calibri" w:eastAsia="Calibri" w:hAnsi="Calibri" w:cs="Calibri"/>
         </w:rPr>
+        <w:t xml:space="preserve">XXX </w:t>
+      </w:r>
+      <w:r>
+        <w:rPr>
+          <w:rFonts w:ascii="Calibri" w:eastAsia="Calibri" w:hAnsi="Calibri" w:cs="Calibri"/>
+        </w:rPr>
         <w:t xml:space="preserve">(10 points): As a customer, I want to be able to request an extra, </w:t>
       </w:r>
       <w:r>
@@ -245,15 +321,8 @@
         <w:rPr>
           <w:rFonts w:ascii="Calibri" w:eastAsia="Calibri" w:hAnsi="Calibri" w:cs="Calibri"/>
         </w:rPr>
-        <w:t xml:space="preserve">(10 points): As a customer, I want an easy way to see how much I owe this month for the pickups I did get so I can budget accordingly. </w:t>
-      </w:r>
-    </w:p>
-    <w:p>
-      <w:pPr>
-        <w:rPr>
-          <w:rFonts w:ascii="Calibri" w:eastAsia="Calibri" w:hAnsi="Calibri" w:cs="Calibri"/>
-        </w:rPr>
-      </w:pPr>
+        <w:t xml:space="preserve">XXX </w:t>
+      </w:r>
       <w:r>
         <w:rPr>
           <w:rFonts w:ascii="Calibri" w:eastAsia="Calibri" w:hAnsi="Calibri" w:cs="Calibri"/>
@@ -272,7 +341,39 @@
         <w:rPr>
           <w:rFonts w:ascii="Calibri" w:eastAsia="Calibri" w:hAnsi="Calibri" w:cs="Calibri"/>
         </w:rPr>
-        <w:t xml:space="preserve"> my pickups. </w:t>
+        <w:t xml:space="preserve"> my pickups.</w:t>
+      </w:r>
+    </w:p>
+    <w:p>
+      <w:pPr>
+        <w:rPr>
+          <w:rFonts w:ascii="Calibri" w:eastAsia="Calibri" w:hAnsi="Calibri" w:cs="Calibri"/>
+        </w:rPr>
+      </w:pPr>
+      <w:r>
+        <w:rPr>
+          <w:rFonts w:ascii="Calibri" w:eastAsia="Calibri" w:hAnsi="Calibri" w:cs="Calibri"/>
+        </w:rPr>
+        <w:t xml:space="preserve">(10 points): As a customer, I want an easy way to see how much I owe this month for the pickups I did get so I can budget accordingly. </w:t>
+      </w:r>
+    </w:p>
+    <w:p>
+      <w:pPr>
+        <w:rPr>
+          <w:rFonts w:ascii="Calibri" w:eastAsia="Calibri" w:hAnsi="Calibri" w:cs="Calibri"/>
+        </w:rPr>
+      </w:pPr>
+      <w:r>
+        <w:rPr>
+          <w:rFonts w:ascii="Calibri" w:eastAsia="Calibri" w:hAnsi="Calibri" w:cs="Calibri"/>
+        </w:rPr>
+        <w:t>- Math looks like it is possibly happening in Employee</w:t>
+      </w:r>
+      <w:r>
+        <w:rPr>
+          <w:rFonts w:ascii="Calibri" w:eastAsia="Calibri" w:hAnsi="Calibri" w:cs="Calibri"/>
+        </w:rPr>
+        <w:t xml:space="preserve"> </w:t>
       </w:r>
     </w:p>
     <w:p>
@@ -390,16 +491,8 @@
         <w:rPr>
           <w:rFonts w:ascii="Calibri" w:eastAsia="Calibri" w:hAnsi="Calibri" w:cs="Calibri"/>
         </w:rPr>
-        <w:t xml:space="preserve">One-time pickup date that falls on </w:t>
-      </w:r>
-      <w:proofErr w:type="gramStart"/>
-      <w:r>
-        <w:rPr>
-          <w:rFonts w:ascii="Calibri" w:eastAsia="Calibri" w:hAnsi="Calibri" w:cs="Calibri"/>
-        </w:rPr>
-        <w:t>today</w:t>
-      </w:r>
-      <w:proofErr w:type="gramEnd"/>
+        <w:t>One-time pickup date that falls on today</w:t>
+      </w:r>
     </w:p>
     <w:p>
       <w:pPr>
@@ -524,6 +617,7 @@
         <w:rPr>
           <w:rFonts w:ascii="Calibri" w:eastAsia="Calibri" w:hAnsi="Calibri" w:cs="Calibri"/>
         </w:rPr>
+        <w:lastRenderedPageBreak/>
         <w:t xml:space="preserve">(5 points): </w:t>
       </w:r>
       <w:r>
@@ -583,7 +677,6 @@
         <w:rPr>
           <w:rFonts w:ascii="Calibri" w:eastAsia="Calibri" w:hAnsi="Calibri" w:cs="Calibri"/>
         </w:rPr>
-        <w:lastRenderedPageBreak/>
         <w:t xml:space="preserve">(5 points): As a developer, I want to integrate a payment API to allow customers to make payments on the application. </w:t>
       </w:r>
     </w:p>
@@ -592,21 +685,7 @@
         <w:rPr>
           <w:rFonts w:ascii="Calibri" w:eastAsia="Calibri" w:hAnsi="Calibri" w:cs="Calibri"/>
         </w:rPr>
-        <w:t xml:space="preserve">(5 points): As an employee, I want to be able to see </w:t>
-      </w:r>
-      <w:proofErr w:type="gramStart"/>
-      <w:r>
-        <w:rPr>
-          <w:rFonts w:ascii="Calibri" w:eastAsia="Calibri" w:hAnsi="Calibri" w:cs="Calibri"/>
-        </w:rPr>
-        <w:t>all of</w:t>
-      </w:r>
-      <w:proofErr w:type="gramEnd"/>
-      <w:r>
-        <w:rPr>
-          <w:rFonts w:ascii="Calibri" w:eastAsia="Calibri" w:hAnsi="Calibri" w:cs="Calibri"/>
-        </w:rPr>
-        <w:t xml:space="preserve"> my customers on a map for delivery (multiple pins displayed on one map, unique by day). </w:t>
+        <w:t xml:space="preserve">(5 points): As an employee, I want to be able to see all of my customers on a map for delivery (multiple pins displayed on one map, unique by day). </w:t>
       </w:r>
     </w:p>
     <w:p>
@@ -899,6 +978,7 @@
     <w:lsdException w:name="HTML Sample" w:semiHidden="1" w:unhideWhenUsed="1"/>
     <w:lsdException w:name="HTML Typewriter" w:semiHidden="1" w:unhideWhenUsed="1"/>
     <w:lsdException w:name="HTML Variable" w:semiHidden="1" w:unhideWhenUsed="1"/>
+    <w:lsdException w:name="Normal Table" w:semiHidden="1" w:unhideWhenUsed="1"/>
     <w:lsdException w:name="annotation subject" w:semiHidden="1" w:unhideWhenUsed="1"/>
     <w:lsdException w:name="No List" w:semiHidden="1" w:unhideWhenUsed="1"/>
     <w:lsdException w:name="Outline List 1" w:semiHidden="1" w:unhideWhenUsed="1"/>
@@ -945,8 +1025,10 @@
     <w:lsdException w:name="Table Subtle 2" w:semiHidden="1" w:unhideWhenUsed="1"/>
     <w:lsdException w:name="Table Web 1" w:semiHidden="1" w:unhideWhenUsed="1"/>
     <w:lsdException w:name="Table Web 2" w:semiHidden="1" w:unhideWhenUsed="1"/>
+    <w:lsdException w:name="Table Web 3" w:semiHidden="1" w:unhideWhenUsed="1"/>
     <w:lsdException w:name="Balloon Text" w:semiHidden="1" w:unhideWhenUsed="1"/>
     <w:lsdException w:name="Table Grid" w:uiPriority="39"/>
+    <w:lsdException w:name="Table Theme" w:semiHidden="1" w:unhideWhenUsed="1"/>
     <w:lsdException w:name="Placeholder Text" w:semiHidden="1"/>
     <w:lsdException w:name="No Spacing" w:uiPriority="1" w:qFormat="1"/>
     <w:lsdException w:name="Light Shading" w:uiPriority="60"/>

</xml_diff>

<commit_message>
Currently working on trying to confirm pickups functionality in Employees
</commit_message>
<xml_diff>
--- a/Trash_Collector_User_Stories.docx
+++ b/Trash_Collector_User_Stories.docx
@@ -354,34 +354,8 @@
         <w:rPr>
           <w:rFonts w:ascii="Calibri" w:eastAsia="Calibri" w:hAnsi="Calibri" w:cs="Calibri"/>
         </w:rPr>
-        <w:t xml:space="preserve">(10 points): As a customer, I want an easy way to see how much I owe this month for the pickups I did get so I can budget accordingly. </w:t>
-      </w:r>
-    </w:p>
-    <w:p>
-      <w:pPr>
-        <w:rPr>
-          <w:rFonts w:ascii="Calibri" w:eastAsia="Calibri" w:hAnsi="Calibri" w:cs="Calibri"/>
-        </w:rPr>
-      </w:pPr>
-      <w:r>
-        <w:rPr>
-          <w:rFonts w:ascii="Calibri" w:eastAsia="Calibri" w:hAnsi="Calibri" w:cs="Calibri"/>
-        </w:rPr>
-        <w:t>- Math looks like it is possibly happening in Employee</w:t>
-      </w:r>
-      <w:r>
-        <w:rPr>
-          <w:rFonts w:ascii="Calibri" w:eastAsia="Calibri" w:hAnsi="Calibri" w:cs="Calibri"/>
-        </w:rPr>
-        <w:t xml:space="preserve"> </w:t>
-      </w:r>
-    </w:p>
-    <w:p>
-      <w:pPr>
-        <w:rPr>
-          <w:rFonts w:ascii="Calibri" w:eastAsia="Calibri" w:hAnsi="Calibri" w:cs="Calibri"/>
-        </w:rPr>
-      </w:pPr>
+        <w:t xml:space="preserve">XXX </w:t>
+      </w:r>
       <w:r>
         <w:rPr>
           <w:rFonts w:ascii="Calibri" w:eastAsia="Calibri" w:hAnsi="Calibri" w:cs="Calibri"/>
@@ -491,45 +465,118 @@
         <w:rPr>
           <w:rFonts w:ascii="Calibri" w:eastAsia="Calibri" w:hAnsi="Calibri" w:cs="Calibri"/>
         </w:rPr>
-        <w:t>One-time pickup date that falls on today</w:t>
-      </w:r>
-    </w:p>
-    <w:p>
-      <w:pPr>
-        <w:rPr>
-          <w:rFonts w:ascii="Calibri" w:eastAsia="Calibri" w:hAnsi="Calibri" w:cs="Calibri"/>
-        </w:rPr>
-      </w:pPr>
-      <w:r>
-        <w:rPr>
-          <w:rFonts w:ascii="Calibri" w:eastAsia="Calibri" w:hAnsi="Calibri" w:cs="Calibri"/>
-        </w:rPr>
-        <w:t>(10 points): As an employee, I want to be able to filter customers in my pickup area by a particular day of the week to see who gets a</w:t>
-      </w:r>
-      <w:r>
-        <w:rPr>
-          <w:rFonts w:ascii="Calibri" w:eastAsia="Calibri" w:hAnsi="Calibri" w:cs="Calibri"/>
-        </w:rPr>
-        <w:t xml:space="preserve"> weekly</w:t>
-      </w:r>
-      <w:r>
-        <w:rPr>
-          <w:rFonts w:ascii="Calibri" w:eastAsia="Calibri" w:hAnsi="Calibri" w:cs="Calibri"/>
-        </w:rPr>
-        <w:t xml:space="preserve"> pickup </w:t>
-      </w:r>
-      <w:r>
-        <w:rPr>
-          <w:rFonts w:ascii="Calibri" w:eastAsia="Calibri" w:hAnsi="Calibri" w:cs="Calibri"/>
-        </w:rPr>
-        <w:t>on</w:t>
-      </w:r>
-      <w:r>
-        <w:rPr>
-          <w:rFonts w:ascii="Calibri" w:eastAsia="Calibri" w:hAnsi="Calibri" w:cs="Calibri"/>
-        </w:rPr>
-        <w:t xml:space="preserve"> the day selected. </w:t>
-      </w:r>
+        <w:t xml:space="preserve">One-time pickup date that falls on </w:t>
+      </w:r>
+      <w:proofErr w:type="gramStart"/>
+      <w:r>
+        <w:rPr>
+          <w:rFonts w:ascii="Calibri" w:eastAsia="Calibri" w:hAnsi="Calibri" w:cs="Calibri"/>
+        </w:rPr>
+        <w:t>today</w:t>
+      </w:r>
+      <w:proofErr w:type="gramEnd"/>
+    </w:p>
+    <w:p>
+      <w:pPr>
+        <w:pStyle w:val="ListParagraph"/>
+        <w:rPr>
+          <w:rFonts w:eastAsiaTheme="minorEastAsia"/>
+        </w:rPr>
+      </w:pPr>
+    </w:p>
+    <w:p>
+      <w:pPr>
+        <w:rPr>
+          <w:rFonts w:ascii="Calibri" w:eastAsia="Calibri" w:hAnsi="Calibri" w:cs="Calibri"/>
+        </w:rPr>
+      </w:pPr>
+      <w:r>
+        <w:rPr>
+          <w:rFonts w:ascii="Calibri" w:eastAsia="Calibri" w:hAnsi="Calibri" w:cs="Calibri"/>
+        </w:rPr>
+        <w:t xml:space="preserve">XXX </w:t>
+      </w:r>
+      <w:r>
+        <w:rPr>
+          <w:rFonts w:ascii="Calibri" w:eastAsia="Calibri" w:hAnsi="Calibri" w:cs="Calibri"/>
+        </w:rPr>
+        <w:t xml:space="preserve">(10 points): As an employee, I want to be able to filter customers in my pickup area by a particular day of the week to see who gets a weekly pickup on the day selected. </w:t>
+      </w:r>
+    </w:p>
+    <w:p>
+      <w:pPr>
+        <w:rPr>
+          <w:rFonts w:ascii="Calibri" w:eastAsia="Calibri" w:hAnsi="Calibri" w:cs="Calibri"/>
+        </w:rPr>
+      </w:pPr>
+    </w:p>
+    <w:p>
+      <w:pPr>
+        <w:rPr>
+          <w:rFonts w:ascii="Calibri" w:eastAsia="Calibri" w:hAnsi="Calibri" w:cs="Calibri"/>
+        </w:rPr>
+      </w:pPr>
+    </w:p>
+    <w:p>
+      <w:pPr>
+        <w:rPr>
+          <w:rFonts w:ascii="Calibri" w:eastAsia="Calibri" w:hAnsi="Calibri" w:cs="Calibri"/>
+        </w:rPr>
+      </w:pPr>
+    </w:p>
+    <w:p>
+      <w:pPr>
+        <w:rPr>
+          <w:rFonts w:ascii="Calibri" w:eastAsia="Calibri" w:hAnsi="Calibri" w:cs="Calibri"/>
+        </w:rPr>
+      </w:pPr>
+    </w:p>
+    <w:p>
+      <w:pPr>
+        <w:rPr>
+          <w:rFonts w:ascii="Calibri" w:eastAsia="Calibri" w:hAnsi="Calibri" w:cs="Calibri"/>
+        </w:rPr>
+      </w:pPr>
+    </w:p>
+    <w:p>
+      <w:pPr>
+        <w:rPr>
+          <w:rFonts w:ascii="Calibri" w:eastAsia="Calibri" w:hAnsi="Calibri" w:cs="Calibri"/>
+        </w:rPr>
+      </w:pPr>
+      <w:r>
+        <w:rPr>
+          <w:rFonts w:ascii="Calibri" w:eastAsia="Calibri" w:hAnsi="Calibri" w:cs="Calibri"/>
+        </w:rPr>
+        <w:lastRenderedPageBreak/>
+        <w:t xml:space="preserve">(10 points): As a customer, I want an easy way to see how much I owe this month for the pickups I did get so I can budget accordingly. </w:t>
+      </w:r>
+    </w:p>
+    <w:p>
+      <w:pPr>
+        <w:rPr>
+          <w:rFonts w:ascii="Calibri" w:eastAsia="Calibri" w:hAnsi="Calibri" w:cs="Calibri"/>
+        </w:rPr>
+      </w:pPr>
+      <w:r>
+        <w:rPr>
+          <w:rFonts w:ascii="Calibri" w:eastAsia="Calibri" w:hAnsi="Calibri" w:cs="Calibri"/>
+        </w:rPr>
+        <w:t>- Math looks like it is possibly happening in Employee</w:t>
+      </w:r>
+      <w:r>
+        <w:rPr>
+          <w:rFonts w:ascii="Calibri" w:eastAsia="Calibri" w:hAnsi="Calibri" w:cs="Calibri"/>
+        </w:rPr>
+        <w:t xml:space="preserve"> </w:t>
+      </w:r>
+    </w:p>
+    <w:p>
+      <w:pPr>
+        <w:rPr>
+          <w:rFonts w:ascii="Calibri" w:eastAsia="Calibri" w:hAnsi="Calibri" w:cs="Calibri"/>
+        </w:rPr>
+      </w:pPr>
     </w:p>
     <w:p>
       <w:pPr>
@@ -617,7 +664,6 @@
         <w:rPr>
           <w:rFonts w:ascii="Calibri" w:eastAsia="Calibri" w:hAnsi="Calibri" w:cs="Calibri"/>
         </w:rPr>
-        <w:lastRenderedPageBreak/>
         <w:t xml:space="preserve">(5 points): </w:t>
       </w:r>
       <w:r>
@@ -685,7 +731,21 @@
         <w:rPr>
           <w:rFonts w:ascii="Calibri" w:eastAsia="Calibri" w:hAnsi="Calibri" w:cs="Calibri"/>
         </w:rPr>
-        <w:t xml:space="preserve">(5 points): As an employee, I want to be able to see all of my customers on a map for delivery (multiple pins displayed on one map, unique by day). </w:t>
+        <w:t xml:space="preserve">(5 points): As an employee, I want to be able to see </w:t>
+      </w:r>
+      <w:proofErr w:type="gramStart"/>
+      <w:r>
+        <w:rPr>
+          <w:rFonts w:ascii="Calibri" w:eastAsia="Calibri" w:hAnsi="Calibri" w:cs="Calibri"/>
+        </w:rPr>
+        <w:t>all of</w:t>
+      </w:r>
+      <w:proofErr w:type="gramEnd"/>
+      <w:r>
+        <w:rPr>
+          <w:rFonts w:ascii="Calibri" w:eastAsia="Calibri" w:hAnsi="Calibri" w:cs="Calibri"/>
+        </w:rPr>
+        <w:t xml:space="preserve"> my customers on a map for delivery (multiple pins displayed on one map, unique by day). </w:t>
       </w:r>
     </w:p>
     <w:p>

</xml_diff>

<commit_message>
No changes, solving merge conflicts
</commit_message>
<xml_diff>
--- a/Trash_Collector_User_Stories.docx
+++ b/Trash_Collector_User_Stories.docx
@@ -549,6 +549,12 @@
           <w:rFonts w:ascii="Calibri" w:eastAsia="Calibri" w:hAnsi="Calibri" w:cs="Calibri"/>
         </w:rPr>
         <w:lastRenderedPageBreak/>
+        <w:t xml:space="preserve">XXX </w:t>
+      </w:r>
+      <w:r>
+        <w:rPr>
+          <w:rFonts w:ascii="Calibri" w:eastAsia="Calibri" w:hAnsi="Calibri" w:cs="Calibri"/>
+        </w:rPr>
         <w:t xml:space="preserve">(10 points): As a customer, I want an easy way to see how much I owe this month for the pickups I did get so I can budget accordingly. </w:t>
       </w:r>
     </w:p>
@@ -577,13 +583,12 @@
           <w:rFonts w:ascii="Calibri" w:eastAsia="Calibri" w:hAnsi="Calibri" w:cs="Calibri"/>
         </w:rPr>
       </w:pPr>
-    </w:p>
-    <w:p>
-      <w:pPr>
-        <w:rPr>
-          <w:rFonts w:ascii="Calibri" w:eastAsia="Calibri" w:hAnsi="Calibri" w:cs="Calibri"/>
-        </w:rPr>
-      </w:pPr>
+      <w:r>
+        <w:rPr>
+          <w:rFonts w:ascii="Calibri" w:eastAsia="Calibri" w:hAnsi="Calibri" w:cs="Calibri"/>
+        </w:rPr>
+        <w:t xml:space="preserve">XXX </w:t>
+      </w:r>
       <w:r>
         <w:rPr>
           <w:rFonts w:ascii="Calibri" w:eastAsia="Calibri" w:hAnsi="Calibri" w:cs="Calibri"/>
@@ -601,8 +606,28 @@
         <w:rPr>
           <w:rFonts w:ascii="Calibri" w:eastAsia="Calibri" w:hAnsi="Calibri" w:cs="Calibri"/>
         </w:rPr>
+        <w:t xml:space="preserve">XXX </w:t>
+      </w:r>
+      <w:r>
+        <w:rPr>
+          <w:rFonts w:ascii="Calibri" w:eastAsia="Calibri" w:hAnsi="Calibri" w:cs="Calibri"/>
+        </w:rPr>
         <w:t xml:space="preserve">(10 points): As an employee, I want all confirmed pickups to have a charge applied to the customer. </w:t>
       </w:r>
+    </w:p>
+    <w:p>
+      <w:pPr>
+        <w:rPr>
+          <w:rFonts w:ascii="Calibri" w:eastAsia="Calibri" w:hAnsi="Calibri" w:cs="Calibri"/>
+        </w:rPr>
+      </w:pPr>
+    </w:p>
+    <w:p>
+      <w:pPr>
+        <w:rPr>
+          <w:rFonts w:ascii="Calibri" w:eastAsia="Calibri" w:hAnsi="Calibri" w:cs="Calibri"/>
+        </w:rPr>
+      </w:pPr>
     </w:p>
     <w:p>
       <w:pPr>

</xml_diff>

<commit_message>
Added Employee navbar and functionality to the navbar. Moving on to final user story. Will finish with final user story before moving on to bonus.
</commit_message>
<xml_diff>
--- a/Trash_Collector_User_Stories.docx
+++ b/Trash_Collector_User_Stories.docx
@@ -184,21 +184,7 @@
         <w:rPr>
           <w:rFonts w:ascii="Calibri" w:eastAsia="Calibri" w:hAnsi="Calibri" w:cs="Calibri"/>
         </w:rPr>
-        <w:t xml:space="preserve">- Within Customer index.html, prompt the user to enter information regarding their </w:t>
-      </w:r>
-      <w:proofErr w:type="spellStart"/>
-      <w:r>
-        <w:rPr>
-          <w:rFonts w:ascii="Calibri" w:eastAsia="Calibri" w:hAnsi="Calibri" w:cs="Calibri"/>
-        </w:rPr>
-        <w:t>weekly_pickup</w:t>
-      </w:r>
-      <w:proofErr w:type="spellEnd"/>
-      <w:r>
-        <w:rPr>
-          <w:rFonts w:ascii="Calibri" w:eastAsia="Calibri" w:hAnsi="Calibri" w:cs="Calibri"/>
-        </w:rPr>
-        <w:t xml:space="preserve">, start &amp; end suspension (break), one-time pickup, address, zip code, balance. </w:t>
+        <w:t xml:space="preserve">- Within Customer index.html, prompt the user to enter information regarding their weekly_pickup, start &amp; end suspension (break), one-time pickup, address, zip code, balance. </w:t>
       </w:r>
     </w:p>
     <w:p>
@@ -465,16 +451,8 @@
         <w:rPr>
           <w:rFonts w:ascii="Calibri" w:eastAsia="Calibri" w:hAnsi="Calibri" w:cs="Calibri"/>
         </w:rPr>
-        <w:t xml:space="preserve">One-time pickup date that falls on </w:t>
-      </w:r>
-      <w:proofErr w:type="gramStart"/>
-      <w:r>
-        <w:rPr>
-          <w:rFonts w:ascii="Calibri" w:eastAsia="Calibri" w:hAnsi="Calibri" w:cs="Calibri"/>
-        </w:rPr>
-        <w:t>today</w:t>
-      </w:r>
-      <w:proofErr w:type="gramEnd"/>
+        <w:t>One-time pickup date that falls on today</w:t>
+      </w:r>
     </w:p>
     <w:p>
       <w:pPr>
@@ -621,20 +599,12 @@
           <w:rFonts w:ascii="Calibri" w:eastAsia="Calibri" w:hAnsi="Calibri" w:cs="Calibri"/>
         </w:rPr>
       </w:pPr>
-    </w:p>
-    <w:p>
-      <w:pPr>
-        <w:rPr>
-          <w:rFonts w:ascii="Calibri" w:eastAsia="Calibri" w:hAnsi="Calibri" w:cs="Calibri"/>
-        </w:rPr>
-      </w:pPr>
-    </w:p>
-    <w:p>
-      <w:pPr>
-        <w:rPr>
-          <w:rFonts w:ascii="Calibri" w:eastAsia="Calibri" w:hAnsi="Calibri" w:cs="Calibri"/>
-        </w:rPr>
-      </w:pPr>
+      <w:r>
+        <w:rPr>
+          <w:rFonts w:ascii="Calibri" w:eastAsia="Calibri" w:hAnsi="Calibri" w:cs="Calibri"/>
+        </w:rPr>
+        <w:t xml:space="preserve">XXX </w:t>
+      </w:r>
       <w:r>
         <w:rPr>
           <w:rFonts w:ascii="Calibri" w:eastAsia="Calibri" w:hAnsi="Calibri" w:cs="Calibri"/>
@@ -677,6 +647,20 @@
         </w:rPr>
         <w:t>.</w:t>
       </w:r>
+    </w:p>
+    <w:p>
+      <w:pPr>
+        <w:rPr>
+          <w:rFonts w:ascii="Calibri" w:eastAsia="Calibri" w:hAnsi="Calibri" w:cs="Calibri"/>
+        </w:rPr>
+      </w:pPr>
+    </w:p>
+    <w:p>
+      <w:pPr>
+        <w:rPr>
+          <w:rFonts w:ascii="Calibri" w:eastAsia="Calibri" w:hAnsi="Calibri" w:cs="Calibri"/>
+        </w:rPr>
+      </w:pPr>
     </w:p>
     <w:p>
       <w:pPr>
@@ -756,21 +740,7 @@
         <w:rPr>
           <w:rFonts w:ascii="Calibri" w:eastAsia="Calibri" w:hAnsi="Calibri" w:cs="Calibri"/>
         </w:rPr>
-        <w:t xml:space="preserve">(5 points): As an employee, I want to be able to see </w:t>
-      </w:r>
-      <w:proofErr w:type="gramStart"/>
-      <w:r>
-        <w:rPr>
-          <w:rFonts w:ascii="Calibri" w:eastAsia="Calibri" w:hAnsi="Calibri" w:cs="Calibri"/>
-        </w:rPr>
-        <w:t>all of</w:t>
-      </w:r>
-      <w:proofErr w:type="gramEnd"/>
-      <w:r>
-        <w:rPr>
-          <w:rFonts w:ascii="Calibri" w:eastAsia="Calibri" w:hAnsi="Calibri" w:cs="Calibri"/>
-        </w:rPr>
-        <w:t xml:space="preserve"> my customers on a map for delivery (multiple pins displayed on one map, unique by day). </w:t>
+        <w:t xml:space="preserve">(5 points): As an employee, I want to be able to see all of my customers on a map for delivery (multiple pins displayed on one map, unique by day). </w:t>
       </w:r>
     </w:p>
     <w:p>

</xml_diff>